<commit_message>
Updated report of Cluster Analysis
</commit_message>
<xml_diff>
--- a/Group2 Project Report.docx
+++ b/Group2 Project Report.docx
@@ -27,9 +27,8 @@
           <w:szCs w:val="44"/>
           <w:u w:val="single"/>
         </w:rPr>
-        <w:t xml:space="preserve">Group2 Project </w:t>
-      </w:r>
-      <w:proofErr w:type="gramStart"/>
+        <w:t>Group2 Project Report</w:t>
+      </w:r>
       <w:r>
         <w:rPr>
           <w:rFonts w:ascii="Calibri" w:hAnsi="Calibri"/>
@@ -41,7 +40,7 @@
           <w:szCs w:val="44"/>
           <w:u w:val="single"/>
         </w:rPr>
-        <w:t>Report</w:t>
+        <w:t xml:space="preserve"> </w:t>
       </w:r>
       <w:r>
         <w:rPr>
@@ -54,91 +53,78 @@
           <w:szCs w:val="44"/>
           <w:u w:val="single"/>
         </w:rPr>
-        <w:t>(</w:t>
-      </w:r>
-      <w:proofErr w:type="gramEnd"/>
-      <w:r>
+        <w:t>(Maxwell House Ground Coffee)</w:t>
+      </w:r>
+    </w:p>
+    <w:p>
+      <w:pPr>
+        <w:pStyle w:val="Heading1"/>
         <w:rPr>
           <w:rFonts w:ascii="Calibri" w:hAnsi="Calibri"/>
-          <w:b/>
-          <w:bCs/>
-          <w:i w:val="0"/>
-          <w:iCs w:val="0"/>
-          <w:sz w:val="44"/>
-          <w:szCs w:val="44"/>
+          <w:i w:val="0"/>
+          <w:iCs w:val="0"/>
+          <w:sz w:val="24"/>
+          <w:szCs w:val="24"/>
           <w:u w:val="single"/>
         </w:rPr>
-        <w:t>Maxwell House Ground Coffee)</w:t>
+      </w:pPr>
+      <w:r>
+        <w:rPr>
+          <w:rFonts w:ascii="Calibri" w:hAnsi="Calibri"/>
+          <w:i w:val="0"/>
+          <w:iCs w:val="0"/>
+          <w:sz w:val="24"/>
+          <w:szCs w:val="24"/>
+          <w:u w:val="single"/>
+        </w:rPr>
+        <w:t>Introduction</w:t>
+      </w:r>
+    </w:p>
+    <w:p>
+      <w:pPr>
+        <w:rPr>
+          <w:rFonts w:ascii="Calibri" w:hAnsi="Calibri"/>
+          <w:i w:val="0"/>
+          <w:iCs w:val="0"/>
+          <w:sz w:val="24"/>
+          <w:szCs w:val="24"/>
+        </w:rPr>
+      </w:pPr>
+      <w:r>
+        <w:rPr>
+          <w:rFonts w:ascii="Calibri" w:hAnsi="Calibri"/>
+          <w:i w:val="0"/>
+          <w:iCs w:val="0"/>
+          <w:sz w:val="24"/>
+          <w:szCs w:val="24"/>
+        </w:rPr>
+        <w:t>The report lays out the analysis performed on the scanner data and panel data</w:t>
+      </w:r>
+      <w:r>
+        <w:rPr>
+          <w:rFonts w:ascii="Calibri" w:hAnsi="Calibri"/>
+          <w:i w:val="0"/>
+          <w:iCs w:val="0"/>
+          <w:sz w:val="24"/>
+          <w:szCs w:val="24"/>
+        </w:rPr>
+        <w:t xml:space="preserve"> focusing on the brand of Maxwell House ground coffee.</w:t>
+      </w:r>
+      <w:r>
+        <w:rPr>
+          <w:rFonts w:ascii="Calibri" w:hAnsi="Calibri"/>
+          <w:i w:val="0"/>
+          <w:iCs w:val="0"/>
+          <w:sz w:val="24"/>
+          <w:szCs w:val="24"/>
+        </w:rPr>
+        <w:t xml:space="preserve"> All the analysis results are focused on Maxwell House ground coffee.</w:t>
       </w:r>
     </w:p>
     <w:p>
       <w:pPr>
         <w:pStyle w:val="Heading1"/>
-        <w:rPr>
-          <w:rFonts w:ascii="Calibri" w:hAnsi="Calibri"/>
-          <w:i w:val="0"/>
-          <w:iCs w:val="0"/>
-          <w:sz w:val="24"/>
-          <w:szCs w:val="24"/>
-          <w:u w:val="single"/>
-        </w:rPr>
-      </w:pPr>
-      <w:r>
-        <w:rPr>
-          <w:rFonts w:ascii="Calibri" w:hAnsi="Calibri"/>
-          <w:i w:val="0"/>
-          <w:iCs w:val="0"/>
-          <w:sz w:val="24"/>
-          <w:szCs w:val="24"/>
-          <w:u w:val="single"/>
-        </w:rPr>
-        <w:t>Introduction</w:t>
-      </w:r>
-    </w:p>
-    <w:p>
-      <w:pPr>
-        <w:rPr>
-          <w:rFonts w:ascii="Calibri" w:hAnsi="Calibri"/>
-          <w:i w:val="0"/>
-          <w:iCs w:val="0"/>
-          <w:sz w:val="24"/>
-          <w:szCs w:val="24"/>
-        </w:rPr>
-      </w:pPr>
-      <w:r>
-        <w:rPr>
-          <w:rFonts w:ascii="Calibri" w:hAnsi="Calibri"/>
-          <w:i w:val="0"/>
-          <w:iCs w:val="0"/>
-          <w:sz w:val="24"/>
-          <w:szCs w:val="24"/>
-        </w:rPr>
-        <w:t>The report lays out the analysis performed on the scanner data and panel data</w:t>
-      </w:r>
-      <w:r>
-        <w:rPr>
-          <w:rFonts w:ascii="Calibri" w:hAnsi="Calibri"/>
-          <w:i w:val="0"/>
-          <w:iCs w:val="0"/>
-          <w:sz w:val="24"/>
-          <w:szCs w:val="24"/>
-        </w:rPr>
-        <w:t xml:space="preserve"> focusing on the brand of Maxwell House ground coffee.</w:t>
-      </w:r>
-      <w:r>
-        <w:rPr>
-          <w:rFonts w:ascii="Calibri" w:hAnsi="Calibri"/>
-          <w:i w:val="0"/>
-          <w:iCs w:val="0"/>
-          <w:sz w:val="24"/>
-          <w:szCs w:val="24"/>
-        </w:rPr>
-        <w:t xml:space="preserve"> All the analysis results are focused on Maxwell House ground coffee.</w:t>
-      </w:r>
-    </w:p>
-    <w:p>
-      <w:pPr>
-        <w:pStyle w:val="Heading1"/>
+        <w:jc w:val="center"/>
         <w:rPr>
           <w:rFonts w:ascii="Calibri" w:hAnsi="Calibri"/>
           <w:i w:val="0"/>
@@ -245,7 +231,7 @@
                     <pic:cNvPicPr/>
                   </pic:nvPicPr>
                   <pic:blipFill>
-                    <a:blip r:embed="rId4">
+                    <a:blip r:embed="rId5">
                       <a:extLst>
                         <a:ext uri="{28A0092B-C50C-407E-A947-70E740481C1C}">
                           <a14:useLocalDpi xmlns:a14="http://schemas.microsoft.com/office/drawing/2010/main" val="0"/>
@@ -307,7 +293,7 @@
                     <pic:cNvPicPr/>
                   </pic:nvPicPr>
                   <pic:blipFill>
-                    <a:blip r:embed="rId5" cstate="print">
+                    <a:blip r:embed="rId6" cstate="print">
                       <a:extLst>
                         <a:ext uri="{28A0092B-C50C-407E-A947-70E740481C1C}">
                           <a14:useLocalDpi xmlns:a14="http://schemas.microsoft.com/office/drawing/2010/main" val="0"/>
@@ -531,7 +517,7 @@
                     <pic:cNvPicPr/>
                   </pic:nvPicPr>
                   <pic:blipFill>
-                    <a:blip r:embed="rId6">
+                    <a:blip r:embed="rId7">
                       <a:extLst>
                         <a:ext uri="{28A0092B-C50C-407E-A947-70E740481C1C}">
                           <a14:useLocalDpi xmlns:a14="http://schemas.microsoft.com/office/drawing/2010/main" val="0"/>
@@ -656,7 +642,7 @@
                     <pic:cNvPicPr/>
                   </pic:nvPicPr>
                   <pic:blipFill>
-                    <a:blip r:embed="rId7">
+                    <a:blip r:embed="rId8">
                       <a:extLst>
                         <a:ext uri="{28A0092B-C50C-407E-A947-70E740481C1C}">
                           <a14:useLocalDpi xmlns:a14="http://schemas.microsoft.com/office/drawing/2010/main" val="0"/>
@@ -734,7 +720,7 @@
                     <pic:cNvPicPr/>
                   </pic:nvPicPr>
                   <pic:blipFill>
-                    <a:blip r:embed="rId8">
+                    <a:blip r:embed="rId9">
                       <a:extLst>
                         <a:ext uri="{28A0092B-C50C-407E-A947-70E740481C1C}">
                           <a14:useLocalDpi xmlns:a14="http://schemas.microsoft.com/office/drawing/2010/main" val="0"/>
@@ -846,7 +832,7 @@
                     <pic:cNvPicPr/>
                   </pic:nvPicPr>
                   <pic:blipFill>
-                    <a:blip r:embed="rId9">
+                    <a:blip r:embed="rId10">
                       <a:extLst>
                         <a:ext uri="{28A0092B-C50C-407E-A947-70E740481C1C}">
                           <a14:useLocalDpi xmlns:a14="http://schemas.microsoft.com/office/drawing/2010/main" val="0"/>
@@ -938,7 +924,7 @@
                     <pic:cNvPicPr/>
                   </pic:nvPicPr>
                   <pic:blipFill>
-                    <a:blip r:embed="rId10">
+                    <a:blip r:embed="rId11">
                       <a:extLst>
                         <a:ext uri="{28A0092B-C50C-407E-A947-70E740481C1C}">
                           <a14:useLocalDpi xmlns:a14="http://schemas.microsoft.com/office/drawing/2010/main" val="0"/>
@@ -1008,7 +994,7 @@
                     <pic:cNvPicPr/>
                   </pic:nvPicPr>
                   <pic:blipFill>
-                    <a:blip r:embed="rId11">
+                    <a:blip r:embed="rId12">
                       <a:extLst>
                         <a:ext uri="{28A0092B-C50C-407E-A947-70E740481C1C}">
                           <a14:useLocalDpi xmlns:a14="http://schemas.microsoft.com/office/drawing/2010/main" val="0"/>
@@ -1079,7 +1065,7 @@
                     <pic:cNvPicPr/>
                   </pic:nvPicPr>
                   <pic:blipFill>
-                    <a:blip r:embed="rId12" cstate="print">
+                    <a:blip r:embed="rId13" cstate="print">
                       <a:extLst>
                         <a:ext uri="{28A0092B-C50C-407E-A947-70E740481C1C}">
                           <a14:useLocalDpi xmlns:a14="http://schemas.microsoft.com/office/drawing/2010/main" val="0"/>
@@ -1180,7 +1166,7 @@
                     <pic:cNvPicPr/>
                   </pic:nvPicPr>
                   <pic:blipFill>
-                    <a:blip r:embed="rId13">
+                    <a:blip r:embed="rId14">
                       <a:extLst>
                         <a:ext uri="{28A0092B-C50C-407E-A947-70E740481C1C}">
                           <a14:useLocalDpi xmlns:a14="http://schemas.microsoft.com/office/drawing/2010/main" val="0"/>
@@ -1367,7 +1353,7 @@
                     <pic:cNvPicPr/>
                   </pic:nvPicPr>
                   <pic:blipFill>
-                    <a:blip r:embed="rId14" cstate="print">
+                    <a:blip r:embed="rId15" cstate="print">
                       <a:extLst>
                         <a:ext uri="{28A0092B-C50C-407E-A947-70E740481C1C}">
                           <a14:useLocalDpi xmlns:a14="http://schemas.microsoft.com/office/drawing/2010/main" val="0"/>
@@ -1568,7 +1554,7 @@
                     <pic:cNvPicPr/>
                   </pic:nvPicPr>
                   <pic:blipFill>
-                    <a:blip r:embed="rId15" cstate="print">
+                    <a:blip r:embed="rId16" cstate="print">
                       <a:extLst>
                         <a:ext uri="{28A0092B-C50C-407E-A947-70E740481C1C}">
                           <a14:useLocalDpi xmlns:a14="http://schemas.microsoft.com/office/drawing/2010/main" val="0"/>
@@ -1749,7 +1735,7 @@
                     <pic:cNvPicPr/>
                   </pic:nvPicPr>
                   <pic:blipFill>
-                    <a:blip r:embed="rId16">
+                    <a:blip r:embed="rId17">
                       <a:extLst>
                         <a:ext uri="{28A0092B-C50C-407E-A947-70E740481C1C}">
                           <a14:useLocalDpi xmlns:a14="http://schemas.microsoft.com/office/drawing/2010/main" val="0"/>
@@ -1824,6 +1810,852 @@
         <w:t>.</w:t>
       </w:r>
     </w:p>
+    <w:p>
+      <w:pPr>
+        <w:pStyle w:val="Heading1"/>
+        <w:jc w:val="center"/>
+        <w:rPr>
+          <w:i w:val="0"/>
+          <w:iCs w:val="0"/>
+          <w:sz w:val="24"/>
+          <w:szCs w:val="24"/>
+          <w:u w:val="single"/>
+        </w:rPr>
+      </w:pPr>
+      <w:r>
+        <w:rPr>
+          <w:i w:val="0"/>
+          <w:iCs w:val="0"/>
+          <w:sz w:val="24"/>
+          <w:szCs w:val="24"/>
+          <w:u w:val="single"/>
+        </w:rPr>
+        <w:lastRenderedPageBreak/>
+        <w:t>SUMMARY OF DECRIPTIVE STATISTICS AND NEXT STEPS</w:t>
+      </w:r>
+    </w:p>
+    <w:p>
+      <w:pPr>
+        <w:rPr>
+          <w:i w:val="0"/>
+          <w:iCs w:val="0"/>
+          <w:sz w:val="24"/>
+          <w:szCs w:val="24"/>
+        </w:rPr>
+      </w:pPr>
+      <w:r>
+        <w:rPr>
+          <w:i w:val="0"/>
+          <w:iCs w:val="0"/>
+          <w:sz w:val="24"/>
+          <w:szCs w:val="24"/>
+        </w:rPr>
+        <w:t>From the descriptive statistics above, we know that Maxwell House is the leading brand in the ground coffee category. The main objective is to retain the leading position by retaining the existing customers. To carry out the loyalty campaign, we need to identify the customers who are loyal to our brand and add brings higher monetary values.</w:t>
+      </w:r>
+    </w:p>
+    <w:p>
+      <w:pPr>
+        <w:rPr>
+          <w:i w:val="0"/>
+          <w:iCs w:val="0"/>
+          <w:sz w:val="24"/>
+          <w:szCs w:val="24"/>
+        </w:rPr>
+      </w:pPr>
+      <w:r>
+        <w:rPr>
+          <w:i w:val="0"/>
+          <w:iCs w:val="0"/>
+          <w:sz w:val="24"/>
+          <w:szCs w:val="24"/>
+        </w:rPr>
+        <w:t>We can identify the customers by using RFM and Clustering</w:t>
+      </w:r>
+      <w:r>
+        <w:rPr>
+          <w:i w:val="0"/>
+          <w:iCs w:val="0"/>
+          <w:sz w:val="24"/>
+          <w:szCs w:val="24"/>
+        </w:rPr>
+        <w:t>.</w:t>
+      </w:r>
+    </w:p>
+    <w:p>
+      <w:pPr>
+        <w:pStyle w:val="Heading1"/>
+        <w:jc w:val="center"/>
+        <w:rPr>
+          <w:i w:val="0"/>
+          <w:iCs w:val="0"/>
+          <w:sz w:val="24"/>
+          <w:szCs w:val="24"/>
+          <w:u w:val="single"/>
+        </w:rPr>
+      </w:pPr>
+      <w:r>
+        <w:rPr>
+          <w:i w:val="0"/>
+          <w:iCs w:val="0"/>
+          <w:sz w:val="24"/>
+          <w:szCs w:val="24"/>
+          <w:u w:val="single"/>
+        </w:rPr>
+        <w:t>RFM and Cluster Analysis</w:t>
+      </w:r>
+    </w:p>
+    <w:p>
+      <w:pPr>
+        <w:rPr>
+          <w:i w:val="0"/>
+          <w:iCs w:val="0"/>
+          <w:sz w:val="24"/>
+          <w:szCs w:val="24"/>
+        </w:rPr>
+      </w:pPr>
+      <w:r>
+        <w:rPr>
+          <w:i w:val="0"/>
+          <w:iCs w:val="0"/>
+          <w:sz w:val="24"/>
+          <w:szCs w:val="24"/>
+        </w:rPr>
+        <w:t>The panel data is used in conjunction with IRI week translation data to calculate Recency, Frequency and Monetary</w:t>
+      </w:r>
+      <w:r>
+        <w:rPr>
+          <w:i w:val="0"/>
+          <w:iCs w:val="0"/>
+          <w:sz w:val="24"/>
+          <w:szCs w:val="24"/>
+          <w:vertAlign w:val="superscript"/>
+        </w:rPr>
+        <w:t>*</w:t>
+      </w:r>
+      <w:r>
+        <w:rPr>
+          <w:i w:val="0"/>
+          <w:iCs w:val="0"/>
+          <w:sz w:val="24"/>
+          <w:szCs w:val="24"/>
+        </w:rPr>
+        <w:t xml:space="preserve"> (RFM) values and perform Cluster Analysis to identify customers which add to monetary value of the brand. </w:t>
+      </w:r>
+      <w:r>
+        <w:rPr>
+          <w:i w:val="0"/>
+          <w:iCs w:val="0"/>
+          <w:sz w:val="24"/>
+          <w:szCs w:val="24"/>
+        </w:rPr>
+        <w:t>Once the RFM values are calculated, we normalize the data and determine the number of clusters.</w:t>
+      </w:r>
+    </w:p>
+    <w:p>
+      <w:r>
+        <w:rPr>
+          <w:vertAlign w:val="superscript"/>
+        </w:rPr>
+        <w:t>*</w:t>
+      </w:r>
+      <w:r>
+        <w:t>Monetary value is calculated as (Dollars/Units)</w:t>
+      </w:r>
+    </w:p>
+    <w:p>
+      <w:pPr>
+        <w:rPr>
+          <w:i w:val="0"/>
+          <w:iCs w:val="0"/>
+          <w:sz w:val="24"/>
+          <w:szCs w:val="24"/>
+        </w:rPr>
+      </w:pPr>
+      <w:r>
+        <w:rPr>
+          <w:i w:val="0"/>
+          <w:iCs w:val="0"/>
+          <w:sz w:val="24"/>
+          <w:szCs w:val="24"/>
+        </w:rPr>
+        <w:t>The number of clusters the customers to be segmented can be identified by the elbow curve below:</w:t>
+      </w:r>
+    </w:p>
+    <w:p>
+      <w:pPr>
+        <w:rPr>
+          <w:i w:val="0"/>
+          <w:iCs w:val="0"/>
+          <w:sz w:val="24"/>
+          <w:szCs w:val="24"/>
+        </w:rPr>
+      </w:pPr>
+      <w:r>
+        <w:rPr>
+          <w:i w:val="0"/>
+          <w:iCs w:val="0"/>
+          <w:noProof/>
+          <w:sz w:val="24"/>
+          <w:szCs w:val="24"/>
+        </w:rPr>
+        <w:drawing>
+          <wp:inline distT="0" distB="0" distL="0" distR="0" wp14:anchorId="626C6359" wp14:editId="3CA6D1FE">
+            <wp:extent cx="6858000" cy="4149090"/>
+            <wp:effectExtent l="0" t="0" r="0" b="3810"/>
+            <wp:docPr id="15" name="Picture 15" descr="A screenshot of a cell phone&#10;&#10;Description automatically generated"/>
+            <wp:cNvGraphicFramePr>
+              <a:graphicFrameLocks xmlns:a="http://schemas.openxmlformats.org/drawingml/2006/main" noChangeAspect="1"/>
+            </wp:cNvGraphicFramePr>
+            <a:graphic xmlns:a="http://schemas.openxmlformats.org/drawingml/2006/main">
+              <a:graphicData uri="http://schemas.openxmlformats.org/drawingml/2006/picture">
+                <pic:pic xmlns:pic="http://schemas.openxmlformats.org/drawingml/2006/picture">
+                  <pic:nvPicPr>
+                    <pic:cNvPr id="15" name="Screen Shot 2020-05-05 at 9.23.10 PM.png"/>
+                    <pic:cNvPicPr/>
+                  </pic:nvPicPr>
+                  <pic:blipFill>
+                    <a:blip r:embed="rId18">
+                      <a:extLst>
+                        <a:ext uri="{28A0092B-C50C-407E-A947-70E740481C1C}">
+                          <a14:useLocalDpi xmlns:a14="http://schemas.microsoft.com/office/drawing/2010/main" val="0"/>
+                        </a:ext>
+                      </a:extLst>
+                    </a:blip>
+                    <a:stretch>
+                      <a:fillRect/>
+                    </a:stretch>
+                  </pic:blipFill>
+                  <pic:spPr>
+                    <a:xfrm>
+                      <a:off x="0" y="0"/>
+                      <a:ext cx="6858000" cy="4149090"/>
+                    </a:xfrm>
+                    <a:prstGeom prst="rect">
+                      <a:avLst/>
+                    </a:prstGeom>
+                  </pic:spPr>
+                </pic:pic>
+              </a:graphicData>
+            </a:graphic>
+          </wp:inline>
+        </w:drawing>
+      </w:r>
+    </w:p>
+    <w:p>
+      <w:pPr>
+        <w:rPr>
+          <w:i w:val="0"/>
+          <w:iCs w:val="0"/>
+          <w:sz w:val="24"/>
+          <w:szCs w:val="24"/>
+        </w:rPr>
+      </w:pPr>
+      <w:r>
+        <w:rPr>
+          <w:i w:val="0"/>
+          <w:iCs w:val="0"/>
+          <w:sz w:val="24"/>
+          <w:szCs w:val="24"/>
+        </w:rPr>
+        <w:t>After 5 clusters, we do not obtain a significant gain. So, we can segment the customers into 5 segments</w:t>
+      </w:r>
+      <w:r>
+        <w:rPr>
+          <w:i w:val="0"/>
+          <w:iCs w:val="0"/>
+          <w:sz w:val="24"/>
+          <w:szCs w:val="24"/>
+        </w:rPr>
+        <w:t>.</w:t>
+      </w:r>
+    </w:p>
+    <w:p>
+      <w:pPr>
+        <w:rPr>
+          <w:i w:val="0"/>
+          <w:iCs w:val="0"/>
+          <w:sz w:val="24"/>
+          <w:szCs w:val="24"/>
+        </w:rPr>
+      </w:pPr>
+      <w:r>
+        <w:rPr>
+          <w:i w:val="0"/>
+          <w:iCs w:val="0"/>
+          <w:sz w:val="24"/>
+          <w:szCs w:val="24"/>
+        </w:rPr>
+        <w:br w:type="page"/>
+      </w:r>
+    </w:p>
+    <w:p>
+      <w:pPr>
+        <w:pStyle w:val="Heading2"/>
+        <w:rPr>
+          <w:i w:val="0"/>
+          <w:iCs w:val="0"/>
+          <w:u w:val="single"/>
+        </w:rPr>
+      </w:pPr>
+      <w:r>
+        <w:rPr>
+          <w:i w:val="0"/>
+          <w:iCs w:val="0"/>
+          <w:u w:val="single"/>
+        </w:rPr>
+        <w:lastRenderedPageBreak/>
+        <w:t>K-Means Clustering</w:t>
+      </w:r>
+    </w:p>
+    <w:p>
+      <w:pPr>
+        <w:rPr>
+          <w:i w:val="0"/>
+          <w:iCs w:val="0"/>
+          <w:sz w:val="24"/>
+          <w:szCs w:val="24"/>
+        </w:rPr>
+      </w:pPr>
+      <w:r>
+        <w:rPr>
+          <w:i w:val="0"/>
+          <w:iCs w:val="0"/>
+          <w:sz w:val="24"/>
+          <w:szCs w:val="24"/>
+        </w:rPr>
+        <w:t>We will be applying k-means clustering technique to segment the customers by RFM values.</w:t>
+      </w:r>
+    </w:p>
+    <w:p>
+      <w:pPr>
+        <w:rPr>
+          <w:i w:val="0"/>
+          <w:iCs w:val="0"/>
+          <w:sz w:val="24"/>
+          <w:szCs w:val="24"/>
+        </w:rPr>
+      </w:pPr>
+      <w:r>
+        <w:rPr>
+          <w:i w:val="0"/>
+          <w:iCs w:val="0"/>
+          <w:sz w:val="24"/>
+          <w:szCs w:val="24"/>
+        </w:rPr>
+        <w:t>The clusters obtained from k-means clustering are:</w:t>
+      </w:r>
+    </w:p>
+    <w:p>
+      <w:pPr>
+        <w:rPr>
+          <w:i w:val="0"/>
+          <w:iCs w:val="0"/>
+          <w:sz w:val="24"/>
+          <w:szCs w:val="24"/>
+        </w:rPr>
+      </w:pPr>
+      <w:r>
+        <w:rPr>
+          <w:i w:val="0"/>
+          <w:iCs w:val="0"/>
+          <w:noProof/>
+          <w:sz w:val="24"/>
+          <w:szCs w:val="24"/>
+        </w:rPr>
+        <w:drawing>
+          <wp:inline distT="0" distB="0" distL="0" distR="0" wp14:anchorId="30236664" wp14:editId="30F8AABC">
+            <wp:extent cx="6858000" cy="4374515"/>
+            <wp:effectExtent l="0" t="0" r="0" b="0"/>
+            <wp:docPr id="16" name="Picture 16"/>
+            <wp:cNvGraphicFramePr>
+              <a:graphicFrameLocks xmlns:a="http://schemas.openxmlformats.org/drawingml/2006/main" noChangeAspect="1"/>
+            </wp:cNvGraphicFramePr>
+            <a:graphic xmlns:a="http://schemas.openxmlformats.org/drawingml/2006/main">
+              <a:graphicData uri="http://schemas.openxmlformats.org/drawingml/2006/picture">
+                <pic:pic xmlns:pic="http://schemas.openxmlformats.org/drawingml/2006/picture">
+                  <pic:nvPicPr>
+                    <pic:cNvPr id="16" name="Screen Shot 2020-05-05 at 9.28.57 PM.png"/>
+                    <pic:cNvPicPr/>
+                  </pic:nvPicPr>
+                  <pic:blipFill>
+                    <a:blip r:embed="rId19">
+                      <a:extLst>
+                        <a:ext uri="{28A0092B-C50C-407E-A947-70E740481C1C}">
+                          <a14:useLocalDpi xmlns:a14="http://schemas.microsoft.com/office/drawing/2010/main" val="0"/>
+                        </a:ext>
+                      </a:extLst>
+                    </a:blip>
+                    <a:stretch>
+                      <a:fillRect/>
+                    </a:stretch>
+                  </pic:blipFill>
+                  <pic:spPr>
+                    <a:xfrm>
+                      <a:off x="0" y="0"/>
+                      <a:ext cx="6858000" cy="4374515"/>
+                    </a:xfrm>
+                    <a:prstGeom prst="rect">
+                      <a:avLst/>
+                    </a:prstGeom>
+                  </pic:spPr>
+                </pic:pic>
+              </a:graphicData>
+            </a:graphic>
+          </wp:inline>
+        </w:drawing>
+      </w:r>
+    </w:p>
+    <w:p>
+      <w:pPr>
+        <w:rPr>
+          <w:i w:val="0"/>
+          <w:iCs w:val="0"/>
+          <w:sz w:val="24"/>
+          <w:szCs w:val="24"/>
+        </w:rPr>
+      </w:pPr>
+    </w:p>
+    <w:p>
+      <w:pPr>
+        <w:rPr>
+          <w:i w:val="0"/>
+          <w:iCs w:val="0"/>
+          <w:sz w:val="24"/>
+          <w:szCs w:val="24"/>
+        </w:rPr>
+      </w:pPr>
+      <w:r>
+        <w:rPr>
+          <w:i w:val="0"/>
+          <w:iCs w:val="0"/>
+          <w:sz w:val="24"/>
+          <w:szCs w:val="24"/>
+        </w:rPr>
+        <w:t xml:space="preserve">After segmenting the customers into 5 clusters, we observe </w:t>
+      </w:r>
+      <w:r>
+        <w:rPr>
+          <w:i w:val="0"/>
+          <w:iCs w:val="0"/>
+          <w:sz w:val="24"/>
+          <w:szCs w:val="24"/>
+        </w:rPr>
+        <w:t>the following:</w:t>
+      </w:r>
+    </w:p>
+    <w:p>
+      <w:pPr>
+        <w:pStyle w:val="ListParagraph"/>
+        <w:numPr>
+          <w:ilvl w:val="0"/>
+          <w:numId w:val="3"/>
+        </w:numPr>
+        <w:rPr>
+          <w:i w:val="0"/>
+          <w:iCs w:val="0"/>
+          <w:sz w:val="24"/>
+          <w:szCs w:val="24"/>
+        </w:rPr>
+      </w:pPr>
+      <w:r>
+        <w:rPr>
+          <w:i w:val="0"/>
+          <w:iCs w:val="0"/>
+          <w:sz w:val="24"/>
+          <w:szCs w:val="24"/>
+        </w:rPr>
+        <w:t>T</w:t>
+      </w:r>
+      <w:r>
+        <w:rPr>
+          <w:i w:val="0"/>
+          <w:iCs w:val="0"/>
+          <w:sz w:val="24"/>
+          <w:szCs w:val="24"/>
+        </w:rPr>
+        <w:t xml:space="preserve">he customers in the </w:t>
+      </w:r>
+      <w:r>
+        <w:rPr>
+          <w:b/>
+          <w:bCs/>
+          <w:i w:val="0"/>
+          <w:iCs w:val="0"/>
+          <w:sz w:val="24"/>
+          <w:szCs w:val="24"/>
+        </w:rPr>
+        <w:t>cluster 3</w:t>
+      </w:r>
+      <w:r>
+        <w:rPr>
+          <w:i w:val="0"/>
+          <w:iCs w:val="0"/>
+          <w:sz w:val="24"/>
+          <w:szCs w:val="24"/>
+        </w:rPr>
+        <w:t xml:space="preserve"> are most loyal and generate highest monetary value.</w:t>
+      </w:r>
+      <w:r>
+        <w:rPr>
+          <w:i w:val="0"/>
+          <w:iCs w:val="0"/>
+          <w:sz w:val="24"/>
+          <w:szCs w:val="24"/>
+        </w:rPr>
+        <w:t xml:space="preserve"> </w:t>
+      </w:r>
+    </w:p>
+    <w:p>
+      <w:pPr>
+        <w:pStyle w:val="ListParagraph"/>
+        <w:numPr>
+          <w:ilvl w:val="0"/>
+          <w:numId w:val="3"/>
+        </w:numPr>
+        <w:rPr>
+          <w:i w:val="0"/>
+          <w:iCs w:val="0"/>
+          <w:sz w:val="24"/>
+          <w:szCs w:val="24"/>
+        </w:rPr>
+      </w:pPr>
+      <w:r>
+        <w:rPr>
+          <w:i w:val="0"/>
+          <w:iCs w:val="0"/>
+          <w:sz w:val="24"/>
+          <w:szCs w:val="24"/>
+        </w:rPr>
+        <w:t xml:space="preserve">The customers in </w:t>
+      </w:r>
+      <w:r>
+        <w:rPr>
+          <w:b/>
+          <w:bCs/>
+          <w:i w:val="0"/>
+          <w:iCs w:val="0"/>
+          <w:sz w:val="24"/>
+          <w:szCs w:val="24"/>
+        </w:rPr>
+        <w:t xml:space="preserve">cluster 2 </w:t>
+      </w:r>
+      <w:r>
+        <w:rPr>
+          <w:i w:val="0"/>
+          <w:iCs w:val="0"/>
+          <w:sz w:val="24"/>
+          <w:szCs w:val="24"/>
+        </w:rPr>
+        <w:t>are the next segment who are loyal and generate good monetary value</w:t>
+      </w:r>
+      <w:r>
+        <w:rPr>
+          <w:i w:val="0"/>
+          <w:iCs w:val="0"/>
+          <w:sz w:val="24"/>
+          <w:szCs w:val="24"/>
+        </w:rPr>
+        <w:t>.</w:t>
+      </w:r>
+    </w:p>
+    <w:p>
+      <w:pPr>
+        <w:pStyle w:val="ListParagraph"/>
+        <w:numPr>
+          <w:ilvl w:val="0"/>
+          <w:numId w:val="3"/>
+        </w:numPr>
+        <w:rPr>
+          <w:i w:val="0"/>
+          <w:iCs w:val="0"/>
+          <w:sz w:val="24"/>
+          <w:szCs w:val="24"/>
+        </w:rPr>
+      </w:pPr>
+      <w:r>
+        <w:rPr>
+          <w:i w:val="0"/>
+          <w:iCs w:val="0"/>
+          <w:sz w:val="24"/>
+          <w:szCs w:val="24"/>
+        </w:rPr>
+        <w:t xml:space="preserve">The customers in </w:t>
+      </w:r>
+      <w:r>
+        <w:rPr>
+          <w:b/>
+          <w:bCs/>
+          <w:i w:val="0"/>
+          <w:iCs w:val="0"/>
+          <w:sz w:val="24"/>
+          <w:szCs w:val="24"/>
+        </w:rPr>
+        <w:t>cluster 4</w:t>
+      </w:r>
+      <w:r>
+        <w:rPr>
+          <w:b/>
+          <w:bCs/>
+          <w:i w:val="0"/>
+          <w:iCs w:val="0"/>
+          <w:sz w:val="24"/>
+          <w:szCs w:val="24"/>
+        </w:rPr>
+        <w:t xml:space="preserve"> </w:t>
+      </w:r>
+      <w:r>
+        <w:rPr>
+          <w:i w:val="0"/>
+          <w:iCs w:val="0"/>
+          <w:sz w:val="24"/>
+          <w:szCs w:val="24"/>
+        </w:rPr>
+        <w:t>have are loyal but does not generate great monetary value.</w:t>
+      </w:r>
+    </w:p>
+    <w:p>
+      <w:pPr>
+        <w:pStyle w:val="ListParagraph"/>
+        <w:numPr>
+          <w:ilvl w:val="0"/>
+          <w:numId w:val="3"/>
+        </w:numPr>
+        <w:rPr>
+          <w:i w:val="0"/>
+          <w:iCs w:val="0"/>
+          <w:sz w:val="24"/>
+          <w:szCs w:val="24"/>
+        </w:rPr>
+      </w:pPr>
+      <w:r>
+        <w:rPr>
+          <w:i w:val="0"/>
+          <w:iCs w:val="0"/>
+          <w:sz w:val="24"/>
+          <w:szCs w:val="24"/>
+        </w:rPr>
+        <w:t xml:space="preserve">The customers in </w:t>
+      </w:r>
+      <w:r>
+        <w:rPr>
+          <w:b/>
+          <w:bCs/>
+          <w:i w:val="0"/>
+          <w:iCs w:val="0"/>
+          <w:sz w:val="24"/>
+          <w:szCs w:val="24"/>
+        </w:rPr>
+        <w:t>cluster 1</w:t>
+      </w:r>
+      <w:r>
+        <w:rPr>
+          <w:i w:val="0"/>
+          <w:iCs w:val="0"/>
+          <w:sz w:val="24"/>
+          <w:szCs w:val="24"/>
+        </w:rPr>
+        <w:t xml:space="preserve"> and </w:t>
+      </w:r>
+      <w:r>
+        <w:rPr>
+          <w:b/>
+          <w:bCs/>
+          <w:i w:val="0"/>
+          <w:iCs w:val="0"/>
+          <w:sz w:val="24"/>
+          <w:szCs w:val="24"/>
+        </w:rPr>
+        <w:t>cluster 5</w:t>
+      </w:r>
+      <w:r>
+        <w:rPr>
+          <w:b/>
+          <w:bCs/>
+          <w:i w:val="0"/>
+          <w:iCs w:val="0"/>
+          <w:sz w:val="24"/>
+          <w:szCs w:val="24"/>
+        </w:rPr>
+        <w:t xml:space="preserve"> </w:t>
+      </w:r>
+      <w:r>
+        <w:rPr>
+          <w:i w:val="0"/>
+          <w:iCs w:val="0"/>
+          <w:sz w:val="24"/>
+          <w:szCs w:val="24"/>
+        </w:rPr>
+        <w:t>are less frequent buyers and does not generate as much monetary value as cluster 3.</w:t>
+      </w:r>
+    </w:p>
+    <w:p>
+      <w:pPr>
+        <w:pStyle w:val="Heading2"/>
+        <w:rPr>
+          <w:i w:val="0"/>
+          <w:iCs w:val="0"/>
+          <w:u w:val="single"/>
+        </w:rPr>
+      </w:pPr>
+      <w:r>
+        <w:rPr>
+          <w:i w:val="0"/>
+          <w:iCs w:val="0"/>
+          <w:u w:val="single"/>
+        </w:rPr>
+        <w:t>Marketing/Managerial Recommendation</w:t>
+      </w:r>
+    </w:p>
+    <w:p>
+      <w:pPr>
+        <w:pStyle w:val="ListParagraph"/>
+        <w:numPr>
+          <w:ilvl w:val="0"/>
+          <w:numId w:val="4"/>
+        </w:numPr>
+        <w:rPr>
+          <w:i w:val="0"/>
+          <w:iCs w:val="0"/>
+          <w:sz w:val="24"/>
+          <w:szCs w:val="24"/>
+        </w:rPr>
+      </w:pPr>
+      <w:r>
+        <w:rPr>
+          <w:i w:val="0"/>
+          <w:iCs w:val="0"/>
+          <w:sz w:val="24"/>
+          <w:szCs w:val="24"/>
+        </w:rPr>
+        <w:t xml:space="preserve">Start marketing campaign for </w:t>
+      </w:r>
+      <w:r>
+        <w:rPr>
+          <w:b/>
+          <w:bCs/>
+          <w:i w:val="0"/>
+          <w:iCs w:val="0"/>
+          <w:sz w:val="24"/>
+          <w:szCs w:val="24"/>
+        </w:rPr>
+        <w:t>loyalty program targeting customers in Cluster 3 and 2</w:t>
+      </w:r>
+      <w:r>
+        <w:rPr>
+          <w:i w:val="0"/>
+          <w:iCs w:val="0"/>
+          <w:sz w:val="24"/>
+          <w:szCs w:val="24"/>
+        </w:rPr>
+        <w:t xml:space="preserve"> as they are most likely to respond to the offer.</w:t>
+      </w:r>
+    </w:p>
+    <w:p>
+      <w:pPr>
+        <w:pStyle w:val="ListParagraph"/>
+        <w:numPr>
+          <w:ilvl w:val="0"/>
+          <w:numId w:val="4"/>
+        </w:numPr>
+        <w:rPr>
+          <w:i w:val="0"/>
+          <w:iCs w:val="0"/>
+          <w:sz w:val="24"/>
+          <w:szCs w:val="24"/>
+        </w:rPr>
+      </w:pPr>
+      <w:r>
+        <w:rPr>
+          <w:i w:val="0"/>
+          <w:iCs w:val="0"/>
+          <w:sz w:val="24"/>
+          <w:szCs w:val="24"/>
+        </w:rPr>
+        <w:t xml:space="preserve">We can start </w:t>
+      </w:r>
+      <w:r>
+        <w:rPr>
+          <w:b/>
+          <w:bCs/>
+          <w:i w:val="0"/>
+          <w:iCs w:val="0"/>
+          <w:sz w:val="24"/>
+          <w:szCs w:val="24"/>
+        </w:rPr>
+        <w:t>bundling offers such as Buy 2 and Get 1</w:t>
+      </w:r>
+      <w:r>
+        <w:rPr>
+          <w:i w:val="0"/>
+          <w:iCs w:val="0"/>
+          <w:sz w:val="24"/>
+          <w:szCs w:val="24"/>
+        </w:rPr>
+        <w:t xml:space="preserve"> offers for customers in Cluster 4 as they are </w:t>
+      </w:r>
+      <w:r>
+        <w:rPr>
+          <w:i w:val="0"/>
+          <w:iCs w:val="0"/>
+          <w:sz w:val="24"/>
+          <w:szCs w:val="24"/>
+        </w:rPr>
+        <w:t>loyal,</w:t>
+      </w:r>
+      <w:r>
+        <w:rPr>
+          <w:i w:val="0"/>
+          <w:iCs w:val="0"/>
+          <w:sz w:val="24"/>
+          <w:szCs w:val="24"/>
+        </w:rPr>
+        <w:t xml:space="preserve"> and bundling may result in customers from Cluster 4 generating higher monetary value.</w:t>
+      </w:r>
+    </w:p>
+    <w:p>
+      <w:pPr>
+        <w:pStyle w:val="ListParagraph"/>
+        <w:numPr>
+          <w:ilvl w:val="0"/>
+          <w:numId w:val="4"/>
+        </w:numPr>
+        <w:rPr>
+          <w:i w:val="0"/>
+          <w:iCs w:val="0"/>
+          <w:sz w:val="24"/>
+          <w:szCs w:val="24"/>
+        </w:rPr>
+      </w:pPr>
+      <w:r>
+        <w:rPr>
+          <w:i w:val="0"/>
+          <w:iCs w:val="0"/>
+          <w:sz w:val="24"/>
+          <w:szCs w:val="24"/>
+        </w:rPr>
+        <w:t xml:space="preserve">We can save on marketing by </w:t>
+      </w:r>
+      <w:r>
+        <w:rPr>
+          <w:b/>
+          <w:bCs/>
+          <w:i w:val="0"/>
+          <w:iCs w:val="0"/>
+          <w:sz w:val="24"/>
+          <w:szCs w:val="24"/>
+        </w:rPr>
+        <w:t>not targeting</w:t>
+      </w:r>
+      <w:r>
+        <w:rPr>
+          <w:i w:val="0"/>
+          <w:iCs w:val="0"/>
+          <w:sz w:val="24"/>
+          <w:szCs w:val="24"/>
+        </w:rPr>
+        <w:t xml:space="preserve"> the customers in cluster 1 and 5 as they are not likely to respond to marketing campaigns.</w:t>
+      </w:r>
+    </w:p>
     <w:sectPr>
       <w:pgSz w:w="12240" w:h="15840"/>
       <w:pgMar w:top="720" w:right="720" w:bottom="720" w:left="720" w:header="720" w:footer="720" w:gutter="0"/>
@@ -1832,6 +2664,475 @@
     </w:sectPr>
   </w:body>
 </w:document>
+</file>
+
+<file path=word/numbering.xml><?xml version="1.0" encoding="utf-8"?>
+<w:numbering xmlns:wpc="http://schemas.microsoft.com/office/word/2010/wordprocessingCanvas" xmlns:cx="http://schemas.microsoft.com/office/drawing/2014/chartex" xmlns:cx1="http://schemas.microsoft.com/office/drawing/2015/9/8/chartex" xmlns:cx2="http://schemas.microsoft.com/office/drawing/2015/10/21/chartex" xmlns:cx3="http://schemas.microsoft.com/office/drawing/2016/5/9/chartex" xmlns:cx4="http://schemas.microsoft.com/office/drawing/2016/5/10/chartex" xmlns:cx5="http://schemas.microsoft.com/office/drawing/2016/5/11/chartex" xmlns:cx6="http://schemas.microsoft.com/office/drawing/2016/5/12/chartex" xmlns:cx7="http://schemas.microsoft.com/office/drawing/2016/5/13/chartex" xmlns:cx8="http://schemas.microsoft.com/office/drawing/2016/5/14/chartex" xmlns:mc="http://schemas.openxmlformats.org/markup-compatibility/2006" xmlns:aink="http://schemas.microsoft.com/office/drawing/2016/ink" xmlns:am3d="http://schemas.microsoft.com/office/drawing/2017/model3d" xmlns:o="urn:schemas-microsoft-com:office:office" xmlns:r="http://schemas.openxmlformats.org/officeDocument/2006/relationships" xmlns:m="http://schemas.openxmlformats.org/officeDocument/2006/math" xmlns:v="urn:schemas-microsoft-com:vml" xmlns:wp14="http://schemas.microsoft.com/office/word/2010/wordprocessingDrawing" xmlns:wp="http://schemas.openxmlformats.org/drawingml/2006/wordprocessingDrawing" xmlns:w10="urn:schemas-microsoft-com:office:word" xmlns:w="http://schemas.openxmlformats.org/wordprocessingml/2006/main" xmlns:w14="http://schemas.microsoft.com/office/word/2010/wordml" xmlns:w15="http://schemas.microsoft.com/office/word/2012/wordml" xmlns:w16cex="http://schemas.microsoft.com/office/word/2018/wordml/cex" xmlns:w16cid="http://schemas.microsoft.com/office/word/2016/wordml/cid" xmlns:w16="http://schemas.microsoft.com/office/word/2018/wordml" xmlns:w16se="http://schemas.microsoft.com/office/word/2015/wordml/symex" xmlns:wpg="http://schemas.microsoft.com/office/word/2010/wordprocessingGroup" xmlns:wpi="http://schemas.microsoft.com/office/word/2010/wordprocessingInk" xmlns:wne="http://schemas.microsoft.com/office/word/2006/wordml" xmlns:wps="http://schemas.microsoft.com/office/word/2010/wordprocessingShape" mc:Ignorable="w14 w15 w16se w16cid w16 w16cex wp14">
+  <w:abstractNum w:abstractNumId="0" w15:restartNumberingAfterBreak="0">
+    <w:nsid w:val="059F45EF"/>
+    <w:multiLevelType w:val="hybridMultilevel"/>
+    <w:tmpl w:val="076062B6"/>
+    <w:lvl w:ilvl="0" w:tplc="15A00D78">
+      <w:start w:val="20"/>
+      <w:numFmt w:val="bullet"/>
+      <w:lvlText w:val=""/>
+      <w:lvlJc w:val="left"/>
+      <w:pPr>
+        <w:ind w:left="720" w:hanging="360"/>
+      </w:pPr>
+      <w:rPr>
+        <w:rFonts w:ascii="Symbol" w:eastAsiaTheme="minorEastAsia" w:hAnsi="Symbol" w:cstheme="minorBidi" w:hint="default"/>
+      </w:rPr>
+    </w:lvl>
+    <w:lvl w:ilvl="1" w:tplc="04090003" w:tentative="1">
+      <w:start w:val="1"/>
+      <w:numFmt w:val="bullet"/>
+      <w:lvlText w:val="o"/>
+      <w:lvlJc w:val="left"/>
+      <w:pPr>
+        <w:ind w:left="1440" w:hanging="360"/>
+      </w:pPr>
+      <w:rPr>
+        <w:rFonts w:ascii="Courier New" w:hAnsi="Courier New" w:cs="Courier New" w:hint="default"/>
+      </w:rPr>
+    </w:lvl>
+    <w:lvl w:ilvl="2" w:tplc="04090005" w:tentative="1">
+      <w:start w:val="1"/>
+      <w:numFmt w:val="bullet"/>
+      <w:lvlText w:val=""/>
+      <w:lvlJc w:val="left"/>
+      <w:pPr>
+        <w:ind w:left="2160" w:hanging="360"/>
+      </w:pPr>
+      <w:rPr>
+        <w:rFonts w:ascii="Wingdings" w:hAnsi="Wingdings" w:cs="Wingdings" w:hint="default"/>
+      </w:rPr>
+    </w:lvl>
+    <w:lvl w:ilvl="3" w:tplc="04090001" w:tentative="1">
+      <w:start w:val="1"/>
+      <w:numFmt w:val="bullet"/>
+      <w:lvlText w:val=""/>
+      <w:lvlJc w:val="left"/>
+      <w:pPr>
+        <w:ind w:left="2880" w:hanging="360"/>
+      </w:pPr>
+      <w:rPr>
+        <w:rFonts w:ascii="Symbol" w:hAnsi="Symbol" w:cs="Symbol" w:hint="default"/>
+      </w:rPr>
+    </w:lvl>
+    <w:lvl w:ilvl="4" w:tplc="04090003" w:tentative="1">
+      <w:start w:val="1"/>
+      <w:numFmt w:val="bullet"/>
+      <w:lvlText w:val="o"/>
+      <w:lvlJc w:val="left"/>
+      <w:pPr>
+        <w:ind w:left="3600" w:hanging="360"/>
+      </w:pPr>
+      <w:rPr>
+        <w:rFonts w:ascii="Courier New" w:hAnsi="Courier New" w:cs="Courier New" w:hint="default"/>
+      </w:rPr>
+    </w:lvl>
+    <w:lvl w:ilvl="5" w:tplc="04090005" w:tentative="1">
+      <w:start w:val="1"/>
+      <w:numFmt w:val="bullet"/>
+      <w:lvlText w:val=""/>
+      <w:lvlJc w:val="left"/>
+      <w:pPr>
+        <w:ind w:left="4320" w:hanging="360"/>
+      </w:pPr>
+      <w:rPr>
+        <w:rFonts w:ascii="Wingdings" w:hAnsi="Wingdings" w:cs="Wingdings" w:hint="default"/>
+      </w:rPr>
+    </w:lvl>
+    <w:lvl w:ilvl="6" w:tplc="04090001" w:tentative="1">
+      <w:start w:val="1"/>
+      <w:numFmt w:val="bullet"/>
+      <w:lvlText w:val=""/>
+      <w:lvlJc w:val="left"/>
+      <w:pPr>
+        <w:ind w:left="5040" w:hanging="360"/>
+      </w:pPr>
+      <w:rPr>
+        <w:rFonts w:ascii="Symbol" w:hAnsi="Symbol" w:cs="Symbol" w:hint="default"/>
+      </w:rPr>
+    </w:lvl>
+    <w:lvl w:ilvl="7" w:tplc="04090003" w:tentative="1">
+      <w:start w:val="1"/>
+      <w:numFmt w:val="bullet"/>
+      <w:lvlText w:val="o"/>
+      <w:lvlJc w:val="left"/>
+      <w:pPr>
+        <w:ind w:left="5760" w:hanging="360"/>
+      </w:pPr>
+      <w:rPr>
+        <w:rFonts w:ascii="Courier New" w:hAnsi="Courier New" w:cs="Courier New" w:hint="default"/>
+      </w:rPr>
+    </w:lvl>
+    <w:lvl w:ilvl="8" w:tplc="04090005" w:tentative="1">
+      <w:start w:val="1"/>
+      <w:numFmt w:val="bullet"/>
+      <w:lvlText w:val=""/>
+      <w:lvlJc w:val="left"/>
+      <w:pPr>
+        <w:ind w:left="6480" w:hanging="360"/>
+      </w:pPr>
+      <w:rPr>
+        <w:rFonts w:ascii="Wingdings" w:hAnsi="Wingdings" w:cs="Wingdings" w:hint="default"/>
+      </w:rPr>
+    </w:lvl>
+  </w:abstractNum>
+  <w:abstractNum w:abstractNumId="1" w15:restartNumberingAfterBreak="0">
+    <w:nsid w:val="23650D13"/>
+    <w:multiLevelType w:val="hybridMultilevel"/>
+    <w:tmpl w:val="970C5180"/>
+    <w:lvl w:ilvl="0" w:tplc="15A00D78">
+      <w:start w:val="20"/>
+      <w:numFmt w:val="bullet"/>
+      <w:lvlText w:val=""/>
+      <w:lvlJc w:val="left"/>
+      <w:pPr>
+        <w:ind w:left="360" w:hanging="360"/>
+      </w:pPr>
+      <w:rPr>
+        <w:rFonts w:ascii="Symbol" w:eastAsiaTheme="minorEastAsia" w:hAnsi="Symbol" w:cstheme="minorBidi" w:hint="default"/>
+      </w:rPr>
+    </w:lvl>
+    <w:lvl w:ilvl="1" w:tplc="04090003" w:tentative="1">
+      <w:start w:val="1"/>
+      <w:numFmt w:val="bullet"/>
+      <w:lvlText w:val="o"/>
+      <w:lvlJc w:val="left"/>
+      <w:pPr>
+        <w:ind w:left="1080" w:hanging="360"/>
+      </w:pPr>
+      <w:rPr>
+        <w:rFonts w:ascii="Courier New" w:hAnsi="Courier New" w:cs="Courier New" w:hint="default"/>
+      </w:rPr>
+    </w:lvl>
+    <w:lvl w:ilvl="2" w:tplc="04090005" w:tentative="1">
+      <w:start w:val="1"/>
+      <w:numFmt w:val="bullet"/>
+      <w:lvlText w:val=""/>
+      <w:lvlJc w:val="left"/>
+      <w:pPr>
+        <w:ind w:left="1800" w:hanging="360"/>
+      </w:pPr>
+      <w:rPr>
+        <w:rFonts w:ascii="Wingdings" w:hAnsi="Wingdings" w:cs="Wingdings" w:hint="default"/>
+      </w:rPr>
+    </w:lvl>
+    <w:lvl w:ilvl="3" w:tplc="04090001" w:tentative="1">
+      <w:start w:val="1"/>
+      <w:numFmt w:val="bullet"/>
+      <w:lvlText w:val=""/>
+      <w:lvlJc w:val="left"/>
+      <w:pPr>
+        <w:ind w:left="2520" w:hanging="360"/>
+      </w:pPr>
+      <w:rPr>
+        <w:rFonts w:ascii="Symbol" w:hAnsi="Symbol" w:cs="Symbol" w:hint="default"/>
+      </w:rPr>
+    </w:lvl>
+    <w:lvl w:ilvl="4" w:tplc="04090003" w:tentative="1">
+      <w:start w:val="1"/>
+      <w:numFmt w:val="bullet"/>
+      <w:lvlText w:val="o"/>
+      <w:lvlJc w:val="left"/>
+      <w:pPr>
+        <w:ind w:left="3240" w:hanging="360"/>
+      </w:pPr>
+      <w:rPr>
+        <w:rFonts w:ascii="Courier New" w:hAnsi="Courier New" w:cs="Courier New" w:hint="default"/>
+      </w:rPr>
+    </w:lvl>
+    <w:lvl w:ilvl="5" w:tplc="04090005" w:tentative="1">
+      <w:start w:val="1"/>
+      <w:numFmt w:val="bullet"/>
+      <w:lvlText w:val=""/>
+      <w:lvlJc w:val="left"/>
+      <w:pPr>
+        <w:ind w:left="3960" w:hanging="360"/>
+      </w:pPr>
+      <w:rPr>
+        <w:rFonts w:ascii="Wingdings" w:hAnsi="Wingdings" w:cs="Wingdings" w:hint="default"/>
+      </w:rPr>
+    </w:lvl>
+    <w:lvl w:ilvl="6" w:tplc="04090001" w:tentative="1">
+      <w:start w:val="1"/>
+      <w:numFmt w:val="bullet"/>
+      <w:lvlText w:val=""/>
+      <w:lvlJc w:val="left"/>
+      <w:pPr>
+        <w:ind w:left="4680" w:hanging="360"/>
+      </w:pPr>
+      <w:rPr>
+        <w:rFonts w:ascii="Symbol" w:hAnsi="Symbol" w:cs="Symbol" w:hint="default"/>
+      </w:rPr>
+    </w:lvl>
+    <w:lvl w:ilvl="7" w:tplc="04090003" w:tentative="1">
+      <w:start w:val="1"/>
+      <w:numFmt w:val="bullet"/>
+      <w:lvlText w:val="o"/>
+      <w:lvlJc w:val="left"/>
+      <w:pPr>
+        <w:ind w:left="5400" w:hanging="360"/>
+      </w:pPr>
+      <w:rPr>
+        <w:rFonts w:ascii="Courier New" w:hAnsi="Courier New" w:cs="Courier New" w:hint="default"/>
+      </w:rPr>
+    </w:lvl>
+    <w:lvl w:ilvl="8" w:tplc="04090005" w:tentative="1">
+      <w:start w:val="1"/>
+      <w:numFmt w:val="bullet"/>
+      <w:lvlText w:val=""/>
+      <w:lvlJc w:val="left"/>
+      <w:pPr>
+        <w:ind w:left="6120" w:hanging="360"/>
+      </w:pPr>
+      <w:rPr>
+        <w:rFonts w:ascii="Wingdings" w:hAnsi="Wingdings" w:cs="Wingdings" w:hint="default"/>
+      </w:rPr>
+    </w:lvl>
+  </w:abstractNum>
+  <w:abstractNum w:abstractNumId="2" w15:restartNumberingAfterBreak="0">
+    <w:nsid w:val="2CB850E1"/>
+    <w:multiLevelType w:val="hybridMultilevel"/>
+    <w:tmpl w:val="367E0A14"/>
+    <w:lvl w:ilvl="0" w:tplc="F344FE52">
+      <w:start w:val="20"/>
+      <w:numFmt w:val="bullet"/>
+      <w:lvlText w:val=""/>
+      <w:lvlJc w:val="left"/>
+      <w:pPr>
+        <w:ind w:left="720" w:hanging="360"/>
+      </w:pPr>
+      <w:rPr>
+        <w:rFonts w:ascii="Symbol" w:eastAsiaTheme="minorEastAsia" w:hAnsi="Symbol" w:cstheme="minorBidi" w:hint="default"/>
+      </w:rPr>
+    </w:lvl>
+    <w:lvl w:ilvl="1" w:tplc="04090003" w:tentative="1">
+      <w:start w:val="1"/>
+      <w:numFmt w:val="bullet"/>
+      <w:lvlText w:val="o"/>
+      <w:lvlJc w:val="left"/>
+      <w:pPr>
+        <w:ind w:left="1440" w:hanging="360"/>
+      </w:pPr>
+      <w:rPr>
+        <w:rFonts w:ascii="Courier New" w:hAnsi="Courier New" w:cs="Courier New" w:hint="default"/>
+      </w:rPr>
+    </w:lvl>
+    <w:lvl w:ilvl="2" w:tplc="04090005" w:tentative="1">
+      <w:start w:val="1"/>
+      <w:numFmt w:val="bullet"/>
+      <w:lvlText w:val=""/>
+      <w:lvlJc w:val="left"/>
+      <w:pPr>
+        <w:ind w:left="2160" w:hanging="360"/>
+      </w:pPr>
+      <w:rPr>
+        <w:rFonts w:ascii="Wingdings" w:hAnsi="Wingdings" w:cs="Wingdings" w:hint="default"/>
+      </w:rPr>
+    </w:lvl>
+    <w:lvl w:ilvl="3" w:tplc="04090001" w:tentative="1">
+      <w:start w:val="1"/>
+      <w:numFmt w:val="bullet"/>
+      <w:lvlText w:val=""/>
+      <w:lvlJc w:val="left"/>
+      <w:pPr>
+        <w:ind w:left="2880" w:hanging="360"/>
+      </w:pPr>
+      <w:rPr>
+        <w:rFonts w:ascii="Symbol" w:hAnsi="Symbol" w:cs="Symbol" w:hint="default"/>
+      </w:rPr>
+    </w:lvl>
+    <w:lvl w:ilvl="4" w:tplc="04090003" w:tentative="1">
+      <w:start w:val="1"/>
+      <w:numFmt w:val="bullet"/>
+      <w:lvlText w:val="o"/>
+      <w:lvlJc w:val="left"/>
+      <w:pPr>
+        <w:ind w:left="3600" w:hanging="360"/>
+      </w:pPr>
+      <w:rPr>
+        <w:rFonts w:ascii="Courier New" w:hAnsi="Courier New" w:cs="Courier New" w:hint="default"/>
+      </w:rPr>
+    </w:lvl>
+    <w:lvl w:ilvl="5" w:tplc="04090005" w:tentative="1">
+      <w:start w:val="1"/>
+      <w:numFmt w:val="bullet"/>
+      <w:lvlText w:val=""/>
+      <w:lvlJc w:val="left"/>
+      <w:pPr>
+        <w:ind w:left="4320" w:hanging="360"/>
+      </w:pPr>
+      <w:rPr>
+        <w:rFonts w:ascii="Wingdings" w:hAnsi="Wingdings" w:cs="Wingdings" w:hint="default"/>
+      </w:rPr>
+    </w:lvl>
+    <w:lvl w:ilvl="6" w:tplc="04090001" w:tentative="1">
+      <w:start w:val="1"/>
+      <w:numFmt w:val="bullet"/>
+      <w:lvlText w:val=""/>
+      <w:lvlJc w:val="left"/>
+      <w:pPr>
+        <w:ind w:left="5040" w:hanging="360"/>
+      </w:pPr>
+      <w:rPr>
+        <w:rFonts w:ascii="Symbol" w:hAnsi="Symbol" w:cs="Symbol" w:hint="default"/>
+      </w:rPr>
+    </w:lvl>
+    <w:lvl w:ilvl="7" w:tplc="04090003" w:tentative="1">
+      <w:start w:val="1"/>
+      <w:numFmt w:val="bullet"/>
+      <w:lvlText w:val="o"/>
+      <w:lvlJc w:val="left"/>
+      <w:pPr>
+        <w:ind w:left="5760" w:hanging="360"/>
+      </w:pPr>
+      <w:rPr>
+        <w:rFonts w:ascii="Courier New" w:hAnsi="Courier New" w:cs="Courier New" w:hint="default"/>
+      </w:rPr>
+    </w:lvl>
+    <w:lvl w:ilvl="8" w:tplc="04090005" w:tentative="1">
+      <w:start w:val="1"/>
+      <w:numFmt w:val="bullet"/>
+      <w:lvlText w:val=""/>
+      <w:lvlJc w:val="left"/>
+      <w:pPr>
+        <w:ind w:left="6480" w:hanging="360"/>
+      </w:pPr>
+      <w:rPr>
+        <w:rFonts w:ascii="Wingdings" w:hAnsi="Wingdings" w:cs="Wingdings" w:hint="default"/>
+      </w:rPr>
+    </w:lvl>
+  </w:abstractNum>
+  <w:abstractNum w:abstractNumId="3" w15:restartNumberingAfterBreak="0">
+    <w:nsid w:val="43AE3095"/>
+    <w:multiLevelType w:val="hybridMultilevel"/>
+    <w:tmpl w:val="1CAC41C2"/>
+    <w:lvl w:ilvl="0" w:tplc="15A00D78">
+      <w:start w:val="20"/>
+      <w:numFmt w:val="bullet"/>
+      <w:lvlText w:val=""/>
+      <w:lvlJc w:val="left"/>
+      <w:pPr>
+        <w:ind w:left="504" w:hanging="360"/>
+      </w:pPr>
+      <w:rPr>
+        <w:rFonts w:ascii="Symbol" w:eastAsiaTheme="minorEastAsia" w:hAnsi="Symbol" w:cstheme="minorBidi" w:hint="default"/>
+      </w:rPr>
+    </w:lvl>
+    <w:lvl w:ilvl="1" w:tplc="04090003" w:tentative="1">
+      <w:start w:val="1"/>
+      <w:numFmt w:val="bullet"/>
+      <w:lvlText w:val="o"/>
+      <w:lvlJc w:val="left"/>
+      <w:pPr>
+        <w:ind w:left="1224" w:hanging="360"/>
+      </w:pPr>
+      <w:rPr>
+        <w:rFonts w:ascii="Courier New" w:hAnsi="Courier New" w:cs="Courier New" w:hint="default"/>
+      </w:rPr>
+    </w:lvl>
+    <w:lvl w:ilvl="2" w:tplc="04090005" w:tentative="1">
+      <w:start w:val="1"/>
+      <w:numFmt w:val="bullet"/>
+      <w:lvlText w:val=""/>
+      <w:lvlJc w:val="left"/>
+      <w:pPr>
+        <w:ind w:left="1944" w:hanging="360"/>
+      </w:pPr>
+      <w:rPr>
+        <w:rFonts w:ascii="Wingdings" w:hAnsi="Wingdings" w:cs="Wingdings" w:hint="default"/>
+      </w:rPr>
+    </w:lvl>
+    <w:lvl w:ilvl="3" w:tplc="04090001" w:tentative="1">
+      <w:start w:val="1"/>
+      <w:numFmt w:val="bullet"/>
+      <w:lvlText w:val=""/>
+      <w:lvlJc w:val="left"/>
+      <w:pPr>
+        <w:ind w:left="2664" w:hanging="360"/>
+      </w:pPr>
+      <w:rPr>
+        <w:rFonts w:ascii="Symbol" w:hAnsi="Symbol" w:cs="Symbol" w:hint="default"/>
+      </w:rPr>
+    </w:lvl>
+    <w:lvl w:ilvl="4" w:tplc="04090003" w:tentative="1">
+      <w:start w:val="1"/>
+      <w:numFmt w:val="bullet"/>
+      <w:lvlText w:val="o"/>
+      <w:lvlJc w:val="left"/>
+      <w:pPr>
+        <w:ind w:left="3384" w:hanging="360"/>
+      </w:pPr>
+      <w:rPr>
+        <w:rFonts w:ascii="Courier New" w:hAnsi="Courier New" w:cs="Courier New" w:hint="default"/>
+      </w:rPr>
+    </w:lvl>
+    <w:lvl w:ilvl="5" w:tplc="04090005" w:tentative="1">
+      <w:start w:val="1"/>
+      <w:numFmt w:val="bullet"/>
+      <w:lvlText w:val=""/>
+      <w:lvlJc w:val="left"/>
+      <w:pPr>
+        <w:ind w:left="4104" w:hanging="360"/>
+      </w:pPr>
+      <w:rPr>
+        <w:rFonts w:ascii="Wingdings" w:hAnsi="Wingdings" w:cs="Wingdings" w:hint="default"/>
+      </w:rPr>
+    </w:lvl>
+    <w:lvl w:ilvl="6" w:tplc="04090001" w:tentative="1">
+      <w:start w:val="1"/>
+      <w:numFmt w:val="bullet"/>
+      <w:lvlText w:val=""/>
+      <w:lvlJc w:val="left"/>
+      <w:pPr>
+        <w:ind w:left="4824" w:hanging="360"/>
+      </w:pPr>
+      <w:rPr>
+        <w:rFonts w:ascii="Symbol" w:hAnsi="Symbol" w:cs="Symbol" w:hint="default"/>
+      </w:rPr>
+    </w:lvl>
+    <w:lvl w:ilvl="7" w:tplc="04090003" w:tentative="1">
+      <w:start w:val="1"/>
+      <w:numFmt w:val="bullet"/>
+      <w:lvlText w:val="o"/>
+      <w:lvlJc w:val="left"/>
+      <w:pPr>
+        <w:ind w:left="5544" w:hanging="360"/>
+      </w:pPr>
+      <w:rPr>
+        <w:rFonts w:ascii="Courier New" w:hAnsi="Courier New" w:cs="Courier New" w:hint="default"/>
+      </w:rPr>
+    </w:lvl>
+    <w:lvl w:ilvl="8" w:tplc="04090005" w:tentative="1">
+      <w:start w:val="1"/>
+      <w:numFmt w:val="bullet"/>
+      <w:lvlText w:val=""/>
+      <w:lvlJc w:val="left"/>
+      <w:pPr>
+        <w:ind w:left="6264" w:hanging="360"/>
+      </w:pPr>
+      <w:rPr>
+        <w:rFonts w:ascii="Wingdings" w:hAnsi="Wingdings" w:cs="Wingdings" w:hint="default"/>
+      </w:rPr>
+    </w:lvl>
+  </w:abstractNum>
+  <w:num w:numId="1">
+    <w:abstractNumId w:val="2"/>
+  </w:num>
+  <w:num w:numId="2">
+    <w:abstractNumId w:val="0"/>
+  </w:num>
+  <w:num w:numId="3">
+    <w:abstractNumId w:val="1"/>
+  </w:num>
+  <w:num w:numId="4">
+    <w:abstractNumId w:val="3"/>
+  </w:num>
+</w:numbering>
 </file>
 
 <file path=word/styles.xml><?xml version="1.0" encoding="utf-8"?>

</xml_diff>